<commit_message>
feat: Implementación completa de programación de entrevistas
</commit_message>
<xml_diff>
--- a/curriculums/Mauricio_Urban_FullStack.docx
+++ b/curriculums/Mauricio_Urban_FullStack.docx
@@ -22,15 +22,15 @@
         <w:ind w:left="-983" w:right="-108"/>
         <w:jc w:val="both"/>
       </w:pPr>
-      <w:bookmarkStart w:id="0" w:name="_GoBack"/>
       <w:r>
         <w:rPr>
           <w:noProof/>
+          <w:lang w:val="es-AR" w:eastAsia="es-AR"/>
         </w:rPr>
         <w:drawing>
           <wp:inline distT="0" distB="0" distL="0" distR="0">
-            <wp:extent cx="6733033" cy="9598153"/>
-            <wp:effectExtent l="0" t="0" r="0" b="0"/>
+            <wp:extent cx="6553200" cy="9610725"/>
+            <wp:effectExtent l="0" t="0" r="0" b="9525"/>
             <wp:docPr id="4277" name="Picture 4277"/>
             <wp:cNvGraphicFramePr/>
             <a:graphic xmlns:a="http://schemas.openxmlformats.org/drawingml/2006/main">
@@ -49,7 +49,7 @@
                   <pic:spPr>
                     <a:xfrm>
                       <a:off x="0" y="0"/>
-                      <a:ext cx="6733033" cy="9598153"/>
+                      <a:ext cx="6553327" cy="9610911"/>
                     </a:xfrm>
                     <a:prstGeom prst="rect">
                       <a:avLst/>
@@ -61,7 +61,6 @@
           </wp:inline>
         </w:drawing>
       </w:r>
-      <w:bookmarkEnd w:id="0"/>
       <w:r>
         <w:rPr>
           <w:rFonts w:ascii="Cambria" w:eastAsia="Cambria" w:hAnsi="Cambria" w:cs="Cambria"/>
@@ -72,19 +71,183 @@
       <w:r>
         <w:br w:type="page"/>
       </w:r>
+    </w:p>
+    <w:p>
+      <w:r>
+        <w:lastRenderedPageBreak/>
+        <w:t xml:space="preserve">- </w:t>
+      </w:r>
+      <w:proofErr w:type="spellStart"/>
+      <w:r>
+        <w:t>Desarrollador</w:t>
+      </w:r>
+      <w:proofErr w:type="spellEnd"/>
+      <w:r>
+        <w:t xml:space="preserve"> Python Senior </w:t>
+      </w:r>
+      <w:proofErr w:type="spellStart"/>
+      <w:r>
+        <w:t>en</w:t>
+      </w:r>
+      <w:proofErr w:type="spellEnd"/>
+      <w:r>
+        <w:t xml:space="preserve"> </w:t>
+      </w:r>
+      <w:proofErr w:type="spellStart"/>
+      <w:r>
+        <w:t>TechCorp</w:t>
+      </w:r>
+      <w:proofErr w:type="spellEnd"/>
+      <w:r>
+        <w:t xml:space="preserve"> (2023-2024)</w:t>
+      </w:r>
+    </w:p>
+    <w:p>
+      <w:r>
+        <w:t xml:space="preserve">* </w:t>
+      </w:r>
+      <w:proofErr w:type="spellStart"/>
+      <w:r>
+        <w:t>Desarrollo</w:t>
+      </w:r>
+      <w:proofErr w:type="spellEnd"/>
+      <w:r>
+        <w:t xml:space="preserve"> de APIs REST con </w:t>
+      </w:r>
+      <w:proofErr w:type="spellStart"/>
+      <w:r>
+        <w:t>FastAPI</w:t>
+      </w:r>
+      <w:proofErr w:type="spellEnd"/>
+    </w:p>
+    <w:p>
+      <w:r>
+        <w:t xml:space="preserve">* </w:t>
+      </w:r>
+      <w:proofErr w:type="spellStart"/>
+      <w:r>
+        <w:t>Implementación</w:t>
+      </w:r>
+      <w:proofErr w:type="spellEnd"/>
+      <w:r>
+        <w:t xml:space="preserve"> de </w:t>
+      </w:r>
+      <w:proofErr w:type="spellStart"/>
+      <w:r>
+        <w:t>microservicios</w:t>
+      </w:r>
+      <w:proofErr w:type="spellEnd"/>
+    </w:p>
+    <w:p>
+      <w:r>
+        <w:t xml:space="preserve">* </w:t>
+      </w:r>
+      <w:proofErr w:type="spellStart"/>
+      <w:r>
+        <w:t>Liderazgo</w:t>
+      </w:r>
+      <w:proofErr w:type="spellEnd"/>
+      <w:r>
+        <w:t xml:space="preserve"> </w:t>
+      </w:r>
+      <w:proofErr w:type="spellStart"/>
+      <w:r>
+        <w:t>técnico</w:t>
+      </w:r>
+      <w:proofErr w:type="spellEnd"/>
+      <w:r>
+        <w:t xml:space="preserve"> de </w:t>
+      </w:r>
+      <w:proofErr w:type="spellStart"/>
+      <w:r>
+        <w:t>equipo</w:t>
+      </w:r>
+      <w:proofErr w:type="spellEnd"/>
+      <w:r>
+        <w:t xml:space="preserve"> de 5 </w:t>
+      </w:r>
+      <w:proofErr w:type="spellStart"/>
+      <w:r>
+        <w:t>desarrolladores</w:t>
+      </w:r>
+      <w:proofErr w:type="spellEnd"/>
+    </w:p>
+    <w:p>
+      <w:r>
+        <w:t xml:space="preserve">- </w:t>
+      </w:r>
+      <w:proofErr w:type="spellStart"/>
+      <w:r>
+        <w:t>Desarrollador</w:t>
+      </w:r>
+      <w:proofErr w:type="spellEnd"/>
+      <w:r>
+        <w:t xml:space="preserve"> Python </w:t>
+      </w:r>
+      <w:proofErr w:type="spellStart"/>
+      <w:r>
+        <w:t>en</w:t>
+      </w:r>
+      <w:proofErr w:type="spellEnd"/>
+      <w:r>
+        <w:t xml:space="preserve"> </w:t>
+      </w:r>
+      <w:proofErr w:type="spellStart"/>
+      <w:r>
+        <w:t>StartupXYZ</w:t>
+      </w:r>
+      <w:proofErr w:type="spellEnd"/>
+      <w:r>
+        <w:t xml:space="preserve"> (2019-2022)</w:t>
+      </w:r>
+    </w:p>
+    <w:p>
+      <w:r>
+        <w:t xml:space="preserve">* </w:t>
+      </w:r>
+      <w:proofErr w:type="spellStart"/>
+      <w:r>
+        <w:t>Desarrollo</w:t>
+      </w:r>
+      <w:proofErr w:type="spellEnd"/>
+      <w:r>
+        <w:t xml:space="preserve"> backend con Django</w:t>
+      </w:r>
+    </w:p>
+    <w:p>
+      <w:r>
+        <w:t xml:space="preserve">* </w:t>
+      </w:r>
+      <w:proofErr w:type="spellStart"/>
+      <w:r>
+        <w:t>Integración</w:t>
+      </w:r>
+      <w:proofErr w:type="spellEnd"/>
+      <w:r>
+        <w:t xml:space="preserve"> con bases de </w:t>
+      </w:r>
+      <w:proofErr w:type="spellStart"/>
+      <w:r>
+        <w:t>datos</w:t>
+      </w:r>
+      <w:proofErr w:type="spellEnd"/>
+      <w:r>
+        <w:t xml:space="preserve"> PostgreSQL</w:t>
+      </w:r>
+    </w:p>
+    <w:p>
+      <w:pPr>
+        <w:spacing w:after="596"/>
+        <w:rPr>
+          <w:rFonts w:ascii="Cambria" w:eastAsia="Cambria" w:hAnsi="Cambria" w:cs="Cambria"/>
+          <w:sz w:val="24"/>
+        </w:rPr>
+      </w:pPr>
     </w:p>
     <w:p>
       <w:pPr>
         <w:spacing w:after="596"/>
       </w:pPr>
-      <w:r>
-        <w:rPr>
-          <w:rFonts w:ascii="Cambria" w:eastAsia="Cambria" w:hAnsi="Cambria" w:cs="Cambria"/>
-          <w:sz w:val="24"/>
-        </w:rPr>
-        <w:lastRenderedPageBreak/>
-        <w:t xml:space="preserve"> </w:t>
-      </w:r>
     </w:p>
     <w:p>
       <w:pPr>
@@ -94,7 +257,9 @@
       <w:r>
         <w:rPr>
           <w:noProof/>
-        </w:rPr>
+          <w:lang w:val="es-AR" w:eastAsia="es-AR"/>
+        </w:rPr>
+        <w:lastRenderedPageBreak/>
         <mc:AlternateContent>
           <mc:Choice Requires="wpg">
             <w:drawing>
@@ -2792,6 +2957,7 @@
       <w:r>
         <w:rPr>
           <w:noProof/>
+          <w:lang w:val="es-AR" w:eastAsia="es-AR"/>
         </w:rPr>
         <mc:AlternateContent>
           <mc:Choice Requires="wpg">
@@ -2911,6 +3077,7 @@
       <w:r>
         <w:rPr>
           <w:noProof/>
+          <w:lang w:val="es-AR" w:eastAsia="es-AR"/>
         </w:rPr>
         <mc:AlternateContent>
           <mc:Choice Requires="wpg">
@@ -3072,6 +3239,7 @@
       <w:r>
         <w:rPr>
           <w:noProof/>
+          <w:lang w:val="es-AR" w:eastAsia="es-AR"/>
         </w:rPr>
         <mc:AlternateContent>
           <mc:Choice Requires="wpg">
@@ -3446,6 +3614,8 @@
         <w:pStyle w:val="Ttulo2"/>
         <w:ind w:left="1098" w:right="-1077"/>
       </w:pPr>
+      <w:bookmarkStart w:id="0" w:name="_GoBack"/>
+      <w:bookmarkEnd w:id="0"/>
       <w:proofErr w:type="spellStart"/>
       <w:r>
         <w:t>Tecnicatura</w:t>
@@ -3539,6 +3709,227 @@
         </w:rPr>
         <w:t xml:space="preserve"> </w:t>
       </w:r>
+    </w:p>
+    <w:p>
+      <w:pPr>
+        <w:spacing w:after="0"/>
+        <w:ind w:left="3804"/>
+        <w:rPr>
+          <w:rFonts w:ascii="Cambria" w:eastAsia="Cambria" w:hAnsi="Cambria" w:cs="Cambria"/>
+          <w:sz w:val="24"/>
+        </w:rPr>
+      </w:pPr>
+    </w:p>
+    <w:p>
+      <w:r>
+        <w:t xml:space="preserve">- </w:t>
+      </w:r>
+      <w:proofErr w:type="spellStart"/>
+      <w:r>
+        <w:t>Desarrollador</w:t>
+      </w:r>
+      <w:proofErr w:type="spellEnd"/>
+      <w:r>
+        <w:t xml:space="preserve"> Python Senior </w:t>
+      </w:r>
+      <w:proofErr w:type="spellStart"/>
+      <w:r>
+        <w:t>en</w:t>
+      </w:r>
+      <w:proofErr w:type="spellEnd"/>
+      <w:r>
+        <w:t xml:space="preserve"> </w:t>
+      </w:r>
+      <w:proofErr w:type="spellStart"/>
+      <w:r>
+        <w:t>TechCorp</w:t>
+      </w:r>
+      <w:proofErr w:type="spellEnd"/>
+      <w:r>
+        <w:t xml:space="preserve"> (2023-2024)</w:t>
+      </w:r>
+    </w:p>
+    <w:p>
+      <w:r>
+        <w:t xml:space="preserve">* </w:t>
+      </w:r>
+      <w:proofErr w:type="spellStart"/>
+      <w:r>
+        <w:t>Desarrollo</w:t>
+      </w:r>
+      <w:proofErr w:type="spellEnd"/>
+      <w:r>
+        <w:t xml:space="preserve"> de APIs REST con </w:t>
+      </w:r>
+      <w:proofErr w:type="spellStart"/>
+      <w:r>
+        <w:t>FastAPI</w:t>
+      </w:r>
+      <w:proofErr w:type="spellEnd"/>
+    </w:p>
+    <w:p>
+      <w:r>
+        <w:t xml:space="preserve">* </w:t>
+      </w:r>
+      <w:proofErr w:type="spellStart"/>
+      <w:r>
+        <w:t>Implementación</w:t>
+      </w:r>
+      <w:proofErr w:type="spellEnd"/>
+      <w:r>
+        <w:t xml:space="preserve"> de </w:t>
+      </w:r>
+      <w:proofErr w:type="spellStart"/>
+      <w:r>
+        <w:t>microservicios</w:t>
+      </w:r>
+      <w:proofErr w:type="spellEnd"/>
+    </w:p>
+    <w:p>
+      <w:r>
+        <w:t xml:space="preserve">* </w:t>
+      </w:r>
+      <w:proofErr w:type="spellStart"/>
+      <w:r>
+        <w:t>Liderazgo</w:t>
+      </w:r>
+      <w:proofErr w:type="spellEnd"/>
+      <w:r>
+        <w:t xml:space="preserve"> </w:t>
+      </w:r>
+      <w:proofErr w:type="spellStart"/>
+      <w:r>
+        <w:t>técnico</w:t>
+      </w:r>
+      <w:proofErr w:type="spellEnd"/>
+      <w:r>
+        <w:t xml:space="preserve"> de </w:t>
+      </w:r>
+      <w:proofErr w:type="spellStart"/>
+      <w:r>
+        <w:t>equipo</w:t>
+      </w:r>
+      <w:proofErr w:type="spellEnd"/>
+      <w:r>
+        <w:t xml:space="preserve"> de 5 </w:t>
+      </w:r>
+      <w:proofErr w:type="spellStart"/>
+      <w:r>
+        <w:t>desarrolladores</w:t>
+      </w:r>
+      <w:proofErr w:type="spellEnd"/>
+    </w:p>
+    <w:p>
+      <w:r>
+        <w:t xml:space="preserve">- </w:t>
+      </w:r>
+      <w:proofErr w:type="spellStart"/>
+      <w:r>
+        <w:t>Desarrollador</w:t>
+      </w:r>
+      <w:proofErr w:type="spellEnd"/>
+      <w:r>
+        <w:t xml:space="preserve"> Python </w:t>
+      </w:r>
+      <w:proofErr w:type="spellStart"/>
+      <w:r>
+        <w:t>en</w:t>
+      </w:r>
+      <w:proofErr w:type="spellEnd"/>
+      <w:r>
+        <w:t xml:space="preserve"> </w:t>
+      </w:r>
+      <w:proofErr w:type="spellStart"/>
+      <w:r>
+        <w:t>StartupXYZ</w:t>
+      </w:r>
+      <w:proofErr w:type="spellEnd"/>
+      <w:r>
+        <w:t xml:space="preserve"> (2019-2022)</w:t>
+      </w:r>
+    </w:p>
+    <w:p>
+      <w:r>
+        <w:t xml:space="preserve">* </w:t>
+      </w:r>
+      <w:proofErr w:type="spellStart"/>
+      <w:r>
+        <w:t>Desarrollo</w:t>
+      </w:r>
+      <w:proofErr w:type="spellEnd"/>
+      <w:r>
+        <w:t xml:space="preserve"> backend con Django</w:t>
+      </w:r>
+    </w:p>
+    <w:p>
+      <w:r>
+        <w:t xml:space="preserve">* </w:t>
+      </w:r>
+      <w:proofErr w:type="spellStart"/>
+      <w:r>
+        <w:t>Integración</w:t>
+      </w:r>
+      <w:proofErr w:type="spellEnd"/>
+      <w:r>
+        <w:t xml:space="preserve"> con bases de </w:t>
+      </w:r>
+      <w:proofErr w:type="spellStart"/>
+      <w:r>
+        <w:t>datos</w:t>
+      </w:r>
+      <w:proofErr w:type="spellEnd"/>
+      <w:r>
+        <w:t xml:space="preserve"> PostgreSQL</w:t>
+      </w:r>
+    </w:p>
+    <w:p>
+      <w:r>
+        <w:t>HABILIDADES TÉCNICAS:</w:t>
+      </w:r>
+    </w:p>
+    <w:p>
+      <w:r>
+        <w:t xml:space="preserve">- Python, Django, </w:t>
+      </w:r>
+      <w:proofErr w:type="spellStart"/>
+      <w:r>
+        <w:t>FastAPI</w:t>
+      </w:r>
+      <w:proofErr w:type="spellEnd"/>
+      <w:r>
+        <w:t xml:space="preserve">, PostgreSQL, Docker, </w:t>
+      </w:r>
+      <w:proofErr w:type="spellStart"/>
+      <w:r>
+        <w:t>Git</w:t>
+      </w:r>
+      <w:proofErr w:type="spellEnd"/>
+      <w:r>
+        <w:t>, AWS</w:t>
+      </w:r>
+    </w:p>
+    <w:p>
+      <w:r>
+        <w:t xml:space="preserve">- </w:t>
+      </w:r>
+      <w:proofErr w:type="spellStart"/>
+      <w:r>
+        <w:t>Microservicios</w:t>
+      </w:r>
+      <w:proofErr w:type="spellEnd"/>
+      <w:r>
+        <w:t>, APIs REST, CI/CD</w:t>
+      </w:r>
+    </w:p>
+    <w:p>
+      <w:pPr>
+        <w:spacing w:after="0"/>
+        <w:ind w:left="3804"/>
+        <w:rPr>
+          <w:rFonts w:ascii="Cambria" w:eastAsia="Cambria" w:hAnsi="Cambria" w:cs="Cambria"/>
+          <w:sz w:val="24"/>
+        </w:rPr>
+      </w:pPr>
     </w:p>
     <w:p>
       <w:pPr>
@@ -3920,14 +4311,7 @@
           <w:rFonts w:ascii="Cambria" w:eastAsia="Cambria" w:hAnsi="Cambria" w:cs="Cambria"/>
           <w:sz w:val="24"/>
         </w:rPr>
-        <w:t>Mercan</w:t>
-      </w:r>
-      <w:r>
-        <w:rPr>
-          <w:rFonts w:ascii="Cambria" w:eastAsia="Cambria" w:hAnsi="Cambria" w:cs="Cambria"/>
-          <w:sz w:val="24"/>
-        </w:rPr>
-        <w:t>til</w:t>
+        <w:t>Mercantil</w:t>
       </w:r>
       <w:proofErr w:type="spellEnd"/>
       <w:r>
@@ -4009,6 +4393,7 @@
       <w:r>
         <w:rPr>
           <w:noProof/>
+          <w:lang w:val="es-AR" w:eastAsia="es-AR"/>
         </w:rPr>
         <mc:AlternateContent>
           <mc:Choice Requires="wpg">
@@ -4216,16 +4601,9 @@
           <w:rFonts w:ascii="Cambria" w:eastAsia="Cambria" w:hAnsi="Cambria" w:cs="Cambria"/>
           <w:sz w:val="24"/>
         </w:rPr>
-        <w:t>Básico</w:t>
-      </w:r>
-      <w:proofErr w:type="spellEnd"/>
-      <w:r>
-        <w:rPr>
-          <w:rFonts w:ascii="Cambria" w:eastAsia="Cambria" w:hAnsi="Cambria" w:cs="Cambria"/>
-          <w:sz w:val="24"/>
-        </w:rPr>
-        <w:t xml:space="preserve">. </w:t>
-      </w:r>
+        <w:t>Nativo</w:t>
+      </w:r>
+      <w:proofErr w:type="spellEnd"/>
     </w:p>
     <w:p>
       <w:pPr>
@@ -4377,14 +4755,7 @@
           <w:rFonts w:ascii="Cambria" w:eastAsia="Cambria" w:hAnsi="Cambria" w:cs="Cambria"/>
           <w:sz w:val="24"/>
         </w:rPr>
-        <w:t xml:space="preserve"> </w:t>
-      </w:r>
-      <w:r>
-        <w:rPr>
-          <w:rFonts w:ascii="Cambria" w:eastAsia="Cambria" w:hAnsi="Cambria" w:cs="Cambria"/>
-          <w:sz w:val="24"/>
-        </w:rPr>
-        <w:t xml:space="preserve">HTML, CSS, JS, JAVA, PHP y </w:t>
+        <w:t xml:space="preserve"> HTML, CSS, JS, JAVA, PHP y </w:t>
       </w:r>
       <w:proofErr w:type="gramStart"/>
       <w:r>
@@ -4765,13 +5136,7 @@
         <w:rPr>
           <w:rFonts w:ascii="Times New Roman" w:eastAsia="Times New Roman" w:hAnsi="Times New Roman" w:cs="Times New Roman"/>
         </w:rPr>
-        <w:t xml:space="preserve"> Ca</w:t>
-      </w:r>
-      <w:r>
-        <w:rPr>
-          <w:rFonts w:ascii="Times New Roman" w:eastAsia="Times New Roman" w:hAnsi="Times New Roman" w:cs="Times New Roman"/>
-        </w:rPr>
-        <w:t xml:space="preserve">bral </w:t>
+        <w:t xml:space="preserve"> Cabral </w:t>
       </w:r>
       <w:proofErr w:type="spellStart"/>
       <w:proofErr w:type="gramStart"/>
@@ -4824,6 +5189,7 @@
         <w:rPr>
           <w:rFonts w:ascii="Times New Roman" w:eastAsia="Times New Roman" w:hAnsi="Times New Roman" w:cs="Times New Roman"/>
         </w:rPr>
+        <w:lastRenderedPageBreak/>
         <w:t>Jornadas</w:t>
       </w:r>
       <w:proofErr w:type="spellEnd"/>
@@ -5352,6 +5718,7 @@
       <w:r>
         <w:rPr>
           <w:noProof/>
+          <w:lang w:val="es-AR" w:eastAsia="es-AR"/>
         </w:rPr>
         <mc:AlternateContent>
           <mc:Choice Requires="wpg">
@@ -5652,14 +6019,7 @@
           <w:rFonts w:ascii="Cambria" w:eastAsia="Cambria" w:hAnsi="Cambria" w:cs="Cambria"/>
           <w:sz w:val="24"/>
         </w:rPr>
-        <w:t xml:space="preserve">: 2284 </w:t>
-      </w:r>
-      <w:r>
-        <w:rPr>
-          <w:rFonts w:ascii="Cambria" w:eastAsia="Cambria" w:hAnsi="Cambria" w:cs="Cambria"/>
-          <w:sz w:val="24"/>
-        </w:rPr>
-        <w:t xml:space="preserve">15 47 9732 </w:t>
+        <w:t xml:space="preserve">: 2284 15 47 9732 </w:t>
       </w:r>
     </w:p>
     <w:p>
@@ -5671,7 +6031,6 @@
         <w:spacing w:after="232"/>
       </w:pPr>
       <w:r>
-        <w:lastRenderedPageBreak/>
         <w:tab/>
       </w:r>
       <w:r>
@@ -5768,6 +6127,7 @@
       <w:r>
         <w:rPr>
           <w:noProof/>
+          <w:lang w:val="es-AR" w:eastAsia="es-AR"/>
         </w:rPr>
         <mc:AlternateContent>
           <mc:Choice Requires="wpg">

</xml_diff>